<commit_message>
Documentos y Cambios a Anuncios-Media
</commit_message>
<xml_diff>
--- a/Docs/Casos de Uso, 4ta Iteración.docx
+++ b/Docs/Casos de Uso, 4ta Iteración.docx
@@ -41,7 +41,7 @@
       </w:pPr>
       <w:r/>
       <w:r>
-        <w:t xml:space="preserve">4ta Iteracion 06, 28, 29, 30, 31, 32</w:t>
+        <w:t xml:space="preserve">4ta Iteracion: 06, 28, 29, 30, 31, 32</w:t>
       </w:r>
       <w:r/>
       <w:r/>
@@ -5230,13 +5230,13 @@
               <w:rPr>
                 <w:highlight w:val="none"/>
               </w:rPr>
-              <w:t xml:space="preserve">á el precio por d</w:t>
-            </w:r>
-            <w:r>
-              <w:rPr>
-                <w:highlight w:val="none"/>
-              </w:rPr>
-              <w:t xml:space="preserve">ía que pagar</w:t>
+              <w:t xml:space="preserve">á el precio </w:t>
+            </w:r>
+            <w:r>
+              <w:rPr>
+                <w:highlight w:val="none"/>
+              </w:rPr>
+              <w:t xml:space="preserve">que pagar</w:t>
             </w:r>
             <w:r>
               <w:rPr>
@@ -5597,7 +5597,7 @@
               <w:rPr>
                 <w:highlight w:val="none"/>
               </w:rPr>
-              <w:t xml:space="preserve">"Gestor Anuncios</w:t>
+              <w:t xml:space="preserve">"Revistas Por Aprobar</w:t>
             </w:r>
             <w:r>
               <w:rPr>
@@ -5650,43 +5650,25 @@
               <w:rPr>
                 <w:highlight w:val="none"/>
               </w:rPr>
-              <w:t xml:space="preserve">una ventana con todos los anuncios que los anunciadores hayan comprado y est</w:t>
-            </w:r>
-            <w:r>
-              <w:rPr>
-                <w:highlight w:val="none"/>
-              </w:rPr>
-              <w:t xml:space="preserve">én vigentes</w:t>
-            </w:r>
-            <w:r>
-              <w:rPr>
-                <w:highlight w:val="none"/>
-              </w:rPr>
-              <w:t xml:space="preserve"> junto a cada anuncio se muestra el precio de ocultaci</w:t>
-            </w:r>
-            <w:r>
-              <w:rPr>
-                <w:highlight w:val="none"/>
-              </w:rPr>
-              <w:t xml:space="preserve">ón y un bot</w:t>
-            </w:r>
-            <w:r>
-              <w:rPr>
-                <w:highlight w:val="none"/>
-              </w:rPr>
-              <w:t xml:space="preserve">ón </w:t>
-            </w:r>
-            <w:r>
-              <w:rPr>
-                <w:highlight w:val="none"/>
-              </w:rPr>
-              <w:t xml:space="preserve">"Cambiar estado Anuncio</w:t>
-            </w:r>
-            <w:r>
-              <w:rPr>
-                <w:highlight w:val="none"/>
-              </w:rPr>
-              <w:t xml:space="preserve">"</w:t>
+              <w:t xml:space="preserve">una ventana con todas las revistas a las que no se les haya asigando un costo</w:t>
+            </w:r>
+            <w:r>
+              <w:rPr>
+                <w:highlight w:val="none"/>
+              </w:rPr>
+              <w:t xml:space="preserve">, el sistema muestra la revista y la opci</w:t>
+            </w:r>
+            <w:r>
+              <w:rPr>
+                <w:highlight w:val="none"/>
+              </w:rPr>
+              <w:t xml:space="preserve">ón para a</w:t>
+            </w:r>
+            <w:r>
+              <w:rPr>
+                <w:highlight w:val="none"/>
+              </w:rPr>
+              <w:t xml:space="preserve">ñadir un valor</w:t>
             </w:r>
             <w:r>
               <w:rPr>
@@ -5730,31 +5712,13 @@
               <w:rPr>
                 <w:highlight w:val="none"/>
               </w:rPr>
-              <w:t xml:space="preserve">3. Usuario presionar</w:t>
-            </w:r>
-            <w:r>
-              <w:rPr>
-                <w:highlight w:val="none"/>
-              </w:rPr>
-              <w:t xml:space="preserve">á el bot</w:t>
-            </w:r>
-            <w:r>
-              <w:rPr>
-                <w:highlight w:val="none"/>
-              </w:rPr>
-              <w:t xml:space="preserve">ón </w:t>
-            </w:r>
-            <w:r>
-              <w:rPr>
-                <w:highlight w:val="none"/>
-              </w:rPr>
-              <w:t xml:space="preserve">"Cambiar estado Anuncio</w:t>
-            </w:r>
-            <w:r>
-              <w:rPr>
-                <w:highlight w:val="none"/>
-              </w:rPr>
-              <w:t xml:space="preserve">".</w:t>
+              <w:t xml:space="preserve">3. Admin ingresa un valor monetario para la revista</w:t>
+            </w:r>
+            <w:r>
+              <w:rPr>
+                <w:highlight w:val="none"/>
+              </w:rPr>
+              <w:t xml:space="preserve">.</w:t>
             </w:r>
             <w:r>
               <w:rPr>
@@ -5785,18 +5749,6 @@
                 <w:highlight w:val="none"/>
               </w:rPr>
             </w:pPr>
-            <w:r>
-              <w:rPr>
-                <w:highlight w:val="none"/>
-              </w:rPr>
-              <w:t xml:space="preserve">4. Se procesa el pago</w:t>
-            </w:r>
-            <w:r>
-              <w:rPr>
-                <w:highlight w:val="none"/>
-              </w:rPr>
-              <w:t xml:space="preserve">.</w:t>
-            </w:r>
             <w:r>
               <w:rPr>
                 <w:highlight w:val="none"/>
@@ -5833,6 +5785,19 @@
               <w:rPr>
                 <w:highlight w:val="none"/>
               </w:rPr>
+              <w:t xml:space="preserve">4. Admin presiona </w:t>
+            </w:r>
+            <w:r>
+              <w:rPr>
+                <w:highlight w:val="none"/>
+              </w:rPr>
+              <w:t xml:space="preserve">"Guardar Precio Revista</w:t>
+            </w:r>
+            <w:r>
+              <w:rPr>
+                <w:highlight w:val="none"/>
+              </w:rPr>
+              <w:t xml:space="preserve">"</w:t>
             </w:r>
             <w:r>
               <w:rPr>
@@ -5867,13 +5832,7 @@
               <w:rPr>
                 <w:highlight w:val="none"/>
               </w:rPr>
-              <w:t xml:space="preserve">5. Se inhabilita el anuncio</w:t>
-            </w:r>
-            <w:r>
-              <w:rPr>
-                <w:highlight w:val="none"/>
-              </w:rPr>
-              <w:t xml:space="preserve">.</w:t>
+              <w:t xml:space="preserve">5. Se guarda el precio de la revista y se habilita para que usuarios puedan suscribirse.</w:t>
             </w:r>
             <w:r>
               <w:rPr>
@@ -5916,6 +5875,7 @@
               <w:rPr>
                 <w:highlight w:val="none"/>
               </w:rPr>
+              <w:t xml:space="preserve">7. Admin puede asignarle un costo a otras revistas</w:t>
             </w:r>
             <w:r>
               <w:rPr>
@@ -5945,113 +5905,6 @@
               <w:rPr>
                 <w:highlight w:val="none"/>
               </w:rPr>
-              <w:t xml:space="preserve">6.El anuncio ya no aparecer</w:t>
-            </w:r>
-            <w:r>
-              <w:rPr>
-                <w:highlight w:val="none"/>
-              </w:rPr>
-              <w:t xml:space="preserve">á en las ventanas.</w:t>
-            </w:r>
-            <w:r>
-              <w:rPr>
-                <w:highlight w:val="none"/>
-              </w:rPr>
-            </w:r>
-            <w:r>
-              <w:rPr>
-                <w:highlight w:val="none"/>
-              </w:rPr>
-            </w:r>
-          </w:p>
-          <w:p>
-            <w:pPr>
-              <w:pBdr/>
-              <w:spacing/>
-              <w:ind/>
-              <w:jc w:val="left"/>
-              <w:rPr>
-                <w:highlight w:val="none"/>
-              </w:rPr>
-            </w:pPr>
-            <w:r>
-              <w:rPr>
-                <w:highlight w:val="none"/>
-              </w:rPr>
-            </w:r>
-            <w:r>
-              <w:rPr>
-                <w:highlight w:val="none"/>
-              </w:rPr>
-            </w:r>
-            <w:r>
-              <w:rPr>
-                <w:highlight w:val="none"/>
-              </w:rPr>
-            </w:r>
-          </w:p>
-        </w:tc>
-      </w:tr>
-      <w:tr>
-        <w:trPr/>
-        <w:tc>
-          <w:tcPr>
-            <w:tcBorders/>
-            <w:tcW w:w="4677" w:type="dxa"/>
-            <w:vMerge w:val="restart"/>
-            <w:textDirection w:val="lrTb"/>
-            <w:noWrap w:val="false"/>
-          </w:tcPr>
-          <w:p>
-            <w:pPr>
-              <w:pBdr/>
-              <w:spacing/>
-              <w:ind/>
-              <w:jc w:val="left"/>
-              <w:rPr>
-                <w:highlight w:val="none"/>
-              </w:rPr>
-            </w:pPr>
-            <w:r>
-              <w:rPr>
-                <w:highlight w:val="none"/>
-              </w:rPr>
-              <w:t xml:space="preserve">7. Usuario puede navegar por el sistema.</w:t>
-            </w:r>
-            <w:r>
-              <w:rPr>
-                <w:highlight w:val="none"/>
-              </w:rPr>
-            </w:r>
-            <w:r>
-              <w:rPr>
-                <w:highlight w:val="none"/>
-              </w:rPr>
-            </w:r>
-          </w:p>
-        </w:tc>
-        <w:tc>
-          <w:tcPr>
-            <w:tcBorders/>
-            <w:tcW w:w="4677" w:type="dxa"/>
-            <w:vMerge w:val="restart"/>
-            <w:textDirection w:val="lrTb"/>
-            <w:noWrap w:val="false"/>
-          </w:tcPr>
-          <w:p>
-            <w:pPr>
-              <w:pBdr/>
-              <w:spacing/>
-              <w:ind/>
-              <w:jc w:val="left"/>
-              <w:rPr>
-                <w:highlight w:val="none"/>
-              </w:rPr>
-            </w:pPr>
-            <w:r>
-              <w:rPr>
-                <w:highlight w:val="none"/>
-              </w:rPr>
             </w:r>
             <w:r>
               <w:rPr>
@@ -6067,6 +5920,94 @@
         </w:tc>
       </w:tr>
     </w:tbl>
+    <w:p>
+      <w:pPr>
+        <w:pBdr/>
+        <w:spacing/>
+        <w:ind/>
+        <w:jc w:val="left"/>
+        <w:rPr/>
+      </w:pPr>
+      <w:r/>
+      <w:r/>
+    </w:p>
+    <w:p>
+      <w:pPr>
+        <w:pBdr/>
+        <w:spacing/>
+        <w:ind/>
+        <w:jc w:val="left"/>
+        <w:rPr/>
+      </w:pPr>
+      <w:r/>
+      <w:r/>
+    </w:p>
+    <w:p>
+      <w:pPr>
+        <w:pBdr/>
+        <w:spacing/>
+        <w:ind/>
+        <w:jc w:val="left"/>
+        <w:rPr/>
+      </w:pPr>
+      <w:r/>
+      <w:r/>
+    </w:p>
+    <w:p>
+      <w:pPr>
+        <w:pBdr/>
+        <w:spacing/>
+        <w:ind/>
+        <w:jc w:val="left"/>
+        <w:rPr/>
+      </w:pPr>
+      <w:r/>
+      <w:r/>
+    </w:p>
+    <w:p>
+      <w:pPr>
+        <w:pBdr/>
+        <w:spacing/>
+        <w:ind/>
+        <w:jc w:val="left"/>
+        <w:rPr/>
+      </w:pPr>
+      <w:r/>
+      <w:r/>
+    </w:p>
+    <w:p>
+      <w:pPr>
+        <w:pBdr/>
+        <w:spacing/>
+        <w:ind/>
+        <w:jc w:val="left"/>
+        <w:rPr/>
+      </w:pPr>
+      <w:r/>
+      <w:r/>
+    </w:p>
+    <w:p>
+      <w:pPr>
+        <w:pBdr/>
+        <w:spacing/>
+        <w:ind/>
+        <w:jc w:val="left"/>
+        <w:rPr/>
+      </w:pPr>
+      <w:r/>
+      <w:r/>
+    </w:p>
+    <w:p>
+      <w:pPr>
+        <w:pBdr/>
+        <w:spacing/>
+        <w:ind/>
+        <w:jc w:val="left"/>
+        <w:rPr/>
+      </w:pPr>
+      <w:r/>
+      <w:r/>
+    </w:p>
     <w:p>
       <w:pPr>
         <w:pBdr/>
@@ -6365,7 +6306,9 @@
         </w:tc>
       </w:tr>
       <w:tr>
-        <w:trPr/>
+        <w:trPr>
+          <w:trHeight w:val="1014"/>
+        </w:trPr>
         <w:tc>
           <w:tcPr>
             <w:tcBorders/>
@@ -6422,7 +6365,7 @@
               <w:rPr>
                 <w:highlight w:val="none"/>
               </w:rPr>
-              <w:t xml:space="preserve">El usuario al entrar al apartado de </w:t>
+              <w:t xml:space="preserve">El Administrador en el apartado de </w:t>
             </w:r>
             <w:r>
               <w:rPr>
@@ -6563,7 +6506,33 @@
       </w:pPr>
       <w:r/>
       <w:r/>
-      <w:r/>
+    </w:p>
+    <w:p>
+      <w:pPr>
+        <w:pBdr/>
+        <w:spacing/>
+        <w:ind/>
+        <w:jc w:val="left"/>
+        <w:rPr>
+          <w:highlight w:val="none"/>
+        </w:rPr>
+      </w:pPr>
+      <w:r>
+        <w:rPr>
+          <w:highlight w:val="none"/>
+        </w:rPr>
+        <w:t xml:space="preserve">EXPANDIDO:</w:t>
+      </w:r>
+      <w:r>
+        <w:rPr>
+          <w:highlight w:val="none"/>
+        </w:rPr>
+      </w:r>
+      <w:r>
+        <w:rPr>
+          <w:highlight w:val="none"/>
+        </w:rPr>
+      </w:r>
     </w:p>
     <w:tbl>
       <w:tblPr>
@@ -6641,7 +6610,7 @@
               <w:rPr>
                 <w:highlight w:val="none"/>
               </w:rPr>
-              <w:t xml:space="preserve">31</w:t>
+              <w:t xml:space="preserve">CU030</w:t>
             </w:r>
             <w:r>
               <w:rPr>
@@ -6714,7 +6683,22 @@
               <w:rPr>
                 <w:highlight w:val="none"/>
               </w:rPr>
-              <w:t xml:space="preserve">Ver Reportes Editor</w:t>
+              <w:t xml:space="preserve">Ver Reportes Administrador</w:t>
+            </w:r>
+            <w:r>
+              <w:rPr>
+                <w:highlight w:val="none"/>
+              </w:rPr>
+            </w:r>
+            <w:r>
+              <w:rPr>
+                <w:highlight w:val="none"/>
+              </w:rPr>
+            </w:r>
+            <w:r>
+              <w:rPr>
+                <w:highlight w:val="none"/>
+              </w:rPr>
             </w:r>
             <w:r>
               <w:rPr>
@@ -6787,7 +6771,7 @@
               <w:rPr>
                 <w:highlight w:val="none"/>
               </w:rPr>
-              <w:t xml:space="preserve">Editor/Autor</w:t>
+              <w:t xml:space="preserve">Administrador</w:t>
             </w:r>
             <w:r>
               <w:rPr>
@@ -6825,7 +6809,13 @@
               <w:rPr>
                 <w:highlight w:val="none"/>
               </w:rPr>
-              <w:t xml:space="preserve">Descrip.</w:t>
+              <w:t xml:space="preserve">Prop</w:t>
+            </w:r>
+            <w:r>
+              <w:rPr>
+                <w:highlight w:val="none"/>
+              </w:rPr>
+              <w:t xml:space="preserve">ósito</w:t>
             </w:r>
             <w:r>
               <w:rPr>
@@ -6865,49 +6855,25 @@
               <w:rPr>
                 <w:highlight w:val="none"/>
               </w:rPr>
-              <w:t xml:space="preserve">El usuario al entrar al apartado de </w:t>
-            </w:r>
-            <w:r>
-              <w:rPr>
-                <w:highlight w:val="none"/>
-              </w:rPr>
-              <w:t xml:space="preserve">"Reportes Editor</w:t>
-            </w:r>
-            <w:r>
-              <w:rPr>
-                <w:highlight w:val="none"/>
-              </w:rPr>
-              <w:t xml:space="preserve">"</w:t>
-            </w:r>
-            <w:r>
-              <w:rPr>
-                <w:highlight w:val="none"/>
-              </w:rPr>
-              <w:t xml:space="preserve">, el sistema mostrar</w:t>
-            </w:r>
-            <w:r>
-              <w:rPr>
-                <w:highlight w:val="none"/>
-              </w:rPr>
-              <w:t xml:space="preserve">á un enlace para el tipo espec</w:t>
-            </w:r>
-            <w:r>
-              <w:rPr>
-                <w:highlight w:val="none"/>
-              </w:rPr>
-              <w:t xml:space="preserve">ífico de reporte que el editor desee visualizar, el editor dar</w:t>
-            </w:r>
-            <w:r>
-              <w:rPr>
-                <w:highlight w:val="none"/>
-              </w:rPr>
-              <w:t xml:space="preserve">á click al enlace del reporte que desee ver y el sistema mostrar</w:t>
-            </w:r>
-            <w:r>
-              <w:rPr>
-                <w:highlight w:val="none"/>
-              </w:rPr>
-              <w:t xml:space="preserve">á el reporte solicitado.</w:t>
+              <w:t xml:space="preserve">Ver informaci</w:t>
+            </w:r>
+            <w:r>
+              <w:rPr>
+                <w:highlight w:val="none"/>
+              </w:rPr>
+              <w:t xml:space="preserve">ón generada por usar la aplicaci</w:t>
+            </w:r>
+            <w:r>
+              <w:rPr>
+                <w:highlight w:val="none"/>
+              </w:rPr>
+              <w:t xml:space="preserve">ón</w:t>
+            </w:r>
+            <w:r>
+              <w:rPr>
+                <w:highlight w:val="none"/>
+              </w:rPr>
+              <w:t xml:space="preserve"> </w:t>
             </w:r>
             <w:r>
               <w:rPr>
@@ -6945,7 +6911,944 @@
               <w:rPr>
                 <w:highlight w:val="none"/>
               </w:rPr>
-              <w:t xml:space="preserve">Tipo:</w:t>
+              <w:t xml:space="preserve">Precondici</w:t>
+            </w:r>
+            <w:r>
+              <w:rPr>
+                <w:highlight w:val="none"/>
+              </w:rPr>
+              <w:t xml:space="preserve">ón:</w:t>
+            </w:r>
+            <w:r>
+              <w:rPr>
+                <w:highlight w:val="none"/>
+              </w:rPr>
+            </w:r>
+            <w:r>
+              <w:rPr>
+                <w:highlight w:val="none"/>
+              </w:rPr>
+            </w:r>
+          </w:p>
+        </w:tc>
+        <w:tc>
+          <w:tcPr>
+            <w:tcBorders/>
+            <w:tcW w:w="7796" w:type="dxa"/>
+            <w:textDirection w:val="lrTb"/>
+            <w:noWrap w:val="false"/>
+          </w:tcPr>
+          <w:p>
+            <w:pPr>
+              <w:pBdr/>
+              <w:spacing/>
+              <w:ind w:firstLine="0" w:left="0"/>
+              <w:jc w:val="left"/>
+              <w:rPr>
+                <w:highlight w:val="none"/>
+              </w:rPr>
+            </w:pPr>
+            <w:r>
+              <w:rPr>
+                <w:highlight w:val="none"/>
+              </w:rPr>
+              <w:t xml:space="preserve">—</w:t>
+            </w:r>
+            <w:r>
+              <w:rPr>
+                <w:highlight w:val="none"/>
+              </w:rPr>
+            </w:r>
+          </w:p>
+        </w:tc>
+      </w:tr>
+      <w:tr>
+        <w:trPr/>
+        <w:tc>
+          <w:tcPr>
+            <w:tcBorders/>
+            <w:tcW w:w="1559" w:type="dxa"/>
+            <w:vMerge w:val="restart"/>
+            <w:textDirection w:val="lrTb"/>
+            <w:noWrap w:val="false"/>
+          </w:tcPr>
+          <w:p>
+            <w:pPr>
+              <w:pBdr/>
+              <w:spacing/>
+              <w:ind/>
+              <w:jc w:val="left"/>
+              <w:rPr>
+                <w:highlight w:val="none"/>
+              </w:rPr>
+            </w:pPr>
+            <w:r>
+              <w:rPr>
+                <w:highlight w:val="none"/>
+              </w:rPr>
+              <w:t xml:space="preserve">Resumen</w:t>
+            </w:r>
+            <w:r>
+              <w:rPr>
+                <w:highlight w:val="none"/>
+              </w:rPr>
+            </w:r>
+            <w:r>
+              <w:rPr>
+                <w:highlight w:val="none"/>
+              </w:rPr>
+            </w:r>
+          </w:p>
+        </w:tc>
+        <w:tc>
+          <w:tcPr>
+            <w:tcBorders/>
+            <w:tcW w:w="7796" w:type="dxa"/>
+            <w:vMerge w:val="restart"/>
+            <w:textDirection w:val="lrTb"/>
+            <w:noWrap w:val="false"/>
+          </w:tcPr>
+          <w:p>
+            <w:pPr>
+              <w:pBdr/>
+              <w:spacing/>
+              <w:ind/>
+              <w:jc w:val="left"/>
+              <w:rPr>
+                <w:highlight w:val="none"/>
+              </w:rPr>
+            </w:pPr>
+            <w:r>
+              <w:rPr>
+                <w:highlight w:val="none"/>
+              </w:rPr>
+              <w:t xml:space="preserve">El Administrador en el apartado de </w:t>
+            </w:r>
+            <w:r>
+              <w:rPr>
+                <w:highlight w:val="none"/>
+              </w:rPr>
+              <w:t xml:space="preserve">"Reportes Administrador</w:t>
+            </w:r>
+            <w:r>
+              <w:rPr>
+                <w:highlight w:val="none"/>
+              </w:rPr>
+              <w:t xml:space="preserve">"</w:t>
+            </w:r>
+            <w:r>
+              <w:rPr>
+                <w:highlight w:val="none"/>
+              </w:rPr>
+              <w:t xml:space="preserve">, el sistema mostrar</w:t>
+            </w:r>
+            <w:r>
+              <w:rPr>
+                <w:highlight w:val="none"/>
+              </w:rPr>
+              <w:t xml:space="preserve">á un enlace para el tipo espec</w:t>
+            </w:r>
+            <w:r>
+              <w:rPr>
+                <w:highlight w:val="none"/>
+              </w:rPr>
+              <w:t xml:space="preserve">ífico de reporte que el administrador desee visualizar, el administrador dar</w:t>
+            </w:r>
+            <w:r>
+              <w:rPr>
+                <w:highlight w:val="none"/>
+              </w:rPr>
+              <w:t xml:space="preserve">á click al enlace del reporte que desee ver y el sistema mostrar</w:t>
+            </w:r>
+            <w:r>
+              <w:rPr>
+                <w:highlight w:val="none"/>
+              </w:rPr>
+              <w:t xml:space="preserve">á el reporte solicitado.</w:t>
+            </w:r>
+            <w:r>
+              <w:rPr>
+                <w:highlight w:val="none"/>
+              </w:rPr>
+            </w:r>
+            <w:r>
+              <w:rPr>
+                <w:highlight w:val="none"/>
+              </w:rPr>
+            </w:r>
+            <w:r>
+              <w:rPr>
+                <w:highlight w:val="none"/>
+              </w:rPr>
+            </w:r>
+            <w:r>
+              <w:rPr>
+                <w:highlight w:val="none"/>
+              </w:rPr>
+            </w:r>
+            <w:r>
+              <w:rPr>
+                <w:highlight w:val="none"/>
+              </w:rPr>
+            </w:r>
+          </w:p>
+        </w:tc>
+      </w:tr>
+      <w:tr>
+        <w:trPr/>
+        <w:tc>
+          <w:tcPr>
+            <w:tcBorders/>
+            <w:tcW w:w="1559" w:type="dxa"/>
+            <w:vMerge w:val="restart"/>
+            <w:textDirection w:val="lrTb"/>
+            <w:noWrap w:val="false"/>
+          </w:tcPr>
+          <w:p>
+            <w:pPr>
+              <w:pBdr/>
+              <w:spacing/>
+              <w:ind/>
+              <w:jc w:val="left"/>
+              <w:rPr>
+                <w:highlight w:val="none"/>
+              </w:rPr>
+            </w:pPr>
+            <w:r>
+              <w:rPr>
+                <w:highlight w:val="none"/>
+              </w:rPr>
+              <w:t xml:space="preserve">Tpo: </w:t>
+            </w:r>
+            <w:r>
+              <w:rPr>
+                <w:highlight w:val="none"/>
+              </w:rPr>
+            </w:r>
+            <w:r>
+              <w:rPr>
+                <w:highlight w:val="none"/>
+              </w:rPr>
+            </w:r>
+          </w:p>
+        </w:tc>
+        <w:tc>
+          <w:tcPr>
+            <w:tcBorders/>
+            <w:tcW w:w="7796" w:type="dxa"/>
+            <w:vMerge w:val="restart"/>
+            <w:textDirection w:val="lrTb"/>
+            <w:noWrap w:val="false"/>
+          </w:tcPr>
+          <w:p>
+            <w:pPr>
+              <w:pBdr/>
+              <w:spacing/>
+              <w:ind/>
+              <w:jc w:val="left"/>
+              <w:rPr>
+                <w:highlight w:val="none"/>
+              </w:rPr>
+            </w:pPr>
+            <w:r>
+              <w:rPr>
+                <w:highlight w:val="none"/>
+              </w:rPr>
+            </w:r>
+            <w:r>
+              <w:rPr>
+                <w:highlight w:val="none"/>
+              </w:rPr>
+              <w:t xml:space="preserve">Secundario</w:t>
+            </w:r>
+            <w:r>
+              <w:rPr>
+                <w:highlight w:val="none"/>
+              </w:rPr>
+            </w:r>
+          </w:p>
+        </w:tc>
+      </w:tr>
+      <w:tr>
+        <w:trPr/>
+        <w:tc>
+          <w:tcPr>
+            <w:tcBorders/>
+            <w:tcW w:w="1559" w:type="dxa"/>
+            <w:vMerge w:val="restart"/>
+            <w:textDirection w:val="lrTb"/>
+            <w:noWrap w:val="false"/>
+          </w:tcPr>
+          <w:p>
+            <w:pPr>
+              <w:pBdr/>
+              <w:spacing/>
+              <w:ind/>
+              <w:jc w:val="left"/>
+              <w:rPr>
+                <w:highlight w:val="none"/>
+              </w:rPr>
+            </w:pPr>
+            <w:r>
+              <w:rPr>
+                <w:highlight w:val="none"/>
+              </w:rPr>
+              <w:t xml:space="preserve">Referencias:</w:t>
+            </w:r>
+            <w:r>
+              <w:rPr>
+                <w:highlight w:val="none"/>
+              </w:rPr>
+            </w:r>
+            <w:r>
+              <w:rPr>
+                <w:highlight w:val="none"/>
+              </w:rPr>
+            </w:r>
+          </w:p>
+        </w:tc>
+        <w:tc>
+          <w:tcPr>
+            <w:tcBorders/>
+            <w:tcW w:w="7796" w:type="dxa"/>
+            <w:vMerge w:val="restart"/>
+            <w:textDirection w:val="lrTb"/>
+            <w:noWrap w:val="false"/>
+          </w:tcPr>
+          <w:p>
+            <w:pPr>
+              <w:pBdr/>
+              <w:spacing/>
+              <w:ind/>
+              <w:jc w:val="left"/>
+              <w:rPr>
+                <w:highlight w:val="none"/>
+              </w:rPr>
+            </w:pPr>
+            <w:r>
+              <w:rPr>
+                <w:highlight w:val="none"/>
+              </w:rPr>
+              <w:t xml:space="preserve">—</w:t>
+            </w:r>
+            <w:r>
+              <w:rPr>
+                <w:highlight w:val="none"/>
+              </w:rPr>
+            </w:r>
+          </w:p>
+        </w:tc>
+      </w:tr>
+    </w:tbl>
+    <w:p>
+      <w:pPr>
+        <w:pBdr/>
+        <w:spacing/>
+        <w:ind/>
+        <w:jc w:val="left"/>
+        <w:rPr>
+          <w:highlight w:val="none"/>
+        </w:rPr>
+      </w:pPr>
+      <w:r>
+        <w:rPr>
+          <w:highlight w:val="none"/>
+        </w:rPr>
+      </w:r>
+      <w:r>
+        <w:rPr>
+          <w:highlight w:val="none"/>
+        </w:rPr>
+      </w:r>
+      <w:r>
+        <w:rPr>
+          <w:highlight w:val="none"/>
+        </w:rPr>
+      </w:r>
+    </w:p>
+    <w:tbl>
+      <w:tblPr>
+        <w:tblStyle w:val="11"/>
+        <w:tblW w:w="0" w:type="auto"/>
+        <w:tblBorders/>
+        <w:tblLook w:val="04A0" w:firstRow="1" w:lastRow="0" w:firstColumn="1" w:lastColumn="0" w:noHBand="0" w:noVBand="1"/>
+      </w:tblPr>
+      <w:tblGrid>
+        <w:gridCol w:w="4677"/>
+        <w:gridCol w:w="4677"/>
+      </w:tblGrid>
+      <w:tr>
+        <w:trPr/>
+        <w:tc>
+          <w:tcPr>
+            <w:tcBorders/>
+            <w:tcW w:w="4677" w:type="dxa"/>
+            <w:textDirection w:val="lrTb"/>
+            <w:noWrap w:val="false"/>
+          </w:tcPr>
+          <w:p>
+            <w:pPr>
+              <w:pBdr/>
+              <w:spacing/>
+              <w:ind/>
+              <w:jc w:val="center"/>
+              <w:rPr>
+                <w:highlight w:val="none"/>
+              </w:rPr>
+            </w:pPr>
+            <w:r>
+              <w:rPr>
+                <w:b/>
+                <w:bCs/>
+                <w:highlight w:val="none"/>
+              </w:rPr>
+              <w:t xml:space="preserve">Acci</w:t>
+            </w:r>
+            <w:r>
+              <w:rPr>
+                <w:b/>
+                <w:bCs/>
+                <w:highlight w:val="none"/>
+              </w:rPr>
+              <w:t xml:space="preserve">ón de los actores</w:t>
+            </w:r>
+            <w:r>
+              <w:rPr>
+                <w:highlight w:val="none"/>
+              </w:rPr>
+            </w:r>
+            <w:r>
+              <w:rPr>
+                <w:highlight w:val="none"/>
+              </w:rPr>
+            </w:r>
+          </w:p>
+        </w:tc>
+        <w:tc>
+          <w:tcPr>
+            <w:tcBorders/>
+            <w:tcW w:w="4677" w:type="dxa"/>
+            <w:textDirection w:val="lrTb"/>
+            <w:noWrap w:val="false"/>
+          </w:tcPr>
+          <w:p>
+            <w:pPr>
+              <w:pBdr/>
+              <w:spacing/>
+              <w:ind/>
+              <w:jc w:val="center"/>
+              <w:rPr>
+                <w:highlight w:val="none"/>
+              </w:rPr>
+            </w:pPr>
+            <w:r>
+              <w:rPr>
+                <w:b/>
+                <w:bCs/>
+                <w:highlight w:val="none"/>
+              </w:rPr>
+              <w:t xml:space="preserve">Respuesta del sistema</w:t>
+            </w:r>
+            <w:r>
+              <w:rPr>
+                <w:highlight w:val="none"/>
+              </w:rPr>
+            </w:r>
+            <w:r>
+              <w:rPr>
+                <w:highlight w:val="none"/>
+              </w:rPr>
+            </w:r>
+          </w:p>
+        </w:tc>
+      </w:tr>
+      <w:tr>
+        <w:trPr/>
+        <w:tc>
+          <w:tcPr>
+            <w:tcBorders/>
+            <w:tcW w:w="4677" w:type="dxa"/>
+            <w:textDirection w:val="lrTb"/>
+            <w:noWrap w:val="false"/>
+          </w:tcPr>
+          <w:p>
+            <w:pPr>
+              <w:pBdr/>
+              <w:spacing/>
+              <w:ind w:firstLine="0" w:left="0"/>
+              <w:jc w:val="left"/>
+              <w:rPr>
+                <w:highlight w:val="none"/>
+              </w:rPr>
+            </w:pPr>
+            <w:r>
+              <w:rPr>
+                <w:highlight w:val="none"/>
+              </w:rPr>
+              <w:t xml:space="preserve">1. Admin coloca el cursor por encima del apartado </w:t>
+            </w:r>
+            <w:r>
+              <w:rPr>
+                <w:highlight w:val="none"/>
+              </w:rPr>
+              <w:t xml:space="preserve">"Reportes Admin</w:t>
+            </w:r>
+            <w:r>
+              <w:rPr>
+                <w:highlight w:val="none"/>
+              </w:rPr>
+              <w:t xml:space="preserve">"</w:t>
+            </w:r>
+            <w:r>
+              <w:rPr>
+                <w:highlight w:val="none"/>
+              </w:rPr>
+              <w:t xml:space="preserve">.</w:t>
+            </w:r>
+            <w:r>
+              <w:rPr>
+                <w:highlight w:val="none"/>
+              </w:rPr>
+            </w:r>
+            <w:r>
+              <w:rPr>
+                <w:highlight w:val="none"/>
+              </w:rPr>
+            </w:r>
+          </w:p>
+        </w:tc>
+        <w:tc>
+          <w:tcPr>
+            <w:tcBorders/>
+            <w:tcW w:w="4677" w:type="dxa"/>
+            <w:textDirection w:val="lrTb"/>
+            <w:noWrap w:val="false"/>
+          </w:tcPr>
+          <w:p>
+            <w:pPr>
+              <w:pBdr/>
+              <w:spacing/>
+              <w:ind/>
+              <w:jc w:val="left"/>
+              <w:rPr>
+                <w:highlight w:val="none"/>
+              </w:rPr>
+            </w:pPr>
+            <w:r>
+              <w:rPr>
+                <w:highlight w:val="none"/>
+              </w:rPr>
+              <w:t xml:space="preserve">2. Sistema muestra las distintas opciones de Reportes que el administrador puede acceder para ver sus datos.</w:t>
+            </w:r>
+            <w:r>
+              <w:rPr>
+                <w:highlight w:val="none"/>
+              </w:rPr>
+            </w:r>
+            <w:r>
+              <w:rPr>
+                <w:highlight w:val="none"/>
+              </w:rPr>
+            </w:r>
+          </w:p>
+        </w:tc>
+      </w:tr>
+      <w:tr>
+        <w:trPr/>
+        <w:tc>
+          <w:tcPr>
+            <w:tcBorders/>
+            <w:tcW w:w="4677" w:type="dxa"/>
+            <w:textDirection w:val="lrTb"/>
+            <w:noWrap w:val="false"/>
+          </w:tcPr>
+          <w:p>
+            <w:pPr>
+              <w:pBdr/>
+              <w:spacing/>
+              <w:ind/>
+              <w:jc w:val="left"/>
+              <w:rPr>
+                <w:highlight w:val="none"/>
+              </w:rPr>
+            </w:pPr>
+            <w:r>
+              <w:rPr>
+                <w:highlight w:val="none"/>
+              </w:rPr>
+              <w:t xml:space="preserve">3. Admin presiona el enlace para el reporte que desee visualizar.</w:t>
+            </w:r>
+            <w:r>
+              <w:rPr>
+                <w:highlight w:val="none"/>
+              </w:rPr>
+            </w:r>
+          </w:p>
+        </w:tc>
+        <w:tc>
+          <w:tcPr>
+            <w:tcBorders/>
+            <w:tcW w:w="4677" w:type="dxa"/>
+            <w:textDirection w:val="lrTb"/>
+            <w:noWrap w:val="false"/>
+          </w:tcPr>
+          <w:p>
+            <w:pPr>
+              <w:pBdr/>
+              <w:spacing/>
+              <w:ind/>
+              <w:jc w:val="left"/>
+              <w:rPr>
+                <w:highlight w:val="none"/>
+              </w:rPr>
+            </w:pPr>
+            <w:r>
+              <w:rPr>
+                <w:highlight w:val="none"/>
+              </w:rPr>
+              <w:t xml:space="preserve">4. Extrae la informaci</w:t>
+            </w:r>
+            <w:r>
+              <w:rPr>
+                <w:highlight w:val="none"/>
+              </w:rPr>
+              <w:t xml:space="preserve">ón para poder ser visualizada.</w:t>
+            </w:r>
+            <w:r>
+              <w:rPr>
+                <w:highlight w:val="none"/>
+              </w:rPr>
+            </w:r>
+            <w:r>
+              <w:rPr>
+                <w:highlight w:val="none"/>
+              </w:rPr>
+            </w:r>
+          </w:p>
+        </w:tc>
+      </w:tr>
+      <w:tr>
+        <w:trPr/>
+        <w:tc>
+          <w:tcPr>
+            <w:tcBorders/>
+            <w:tcW w:w="4677" w:type="dxa"/>
+            <w:textDirection w:val="lrTb"/>
+            <w:noWrap w:val="false"/>
+          </w:tcPr>
+          <w:p>
+            <w:pPr>
+              <w:pBdr/>
+              <w:spacing/>
+              <w:ind/>
+              <w:jc w:val="left"/>
+              <w:rPr>
+                <w:highlight w:val="none"/>
+              </w:rPr>
+            </w:pPr>
+            <w:r>
+              <w:rPr>
+                <w:highlight w:val="none"/>
+              </w:rPr>
+            </w:r>
+            <w:r>
+              <w:rPr>
+                <w:highlight w:val="none"/>
+              </w:rPr>
+            </w:r>
+            <w:r>
+              <w:rPr>
+                <w:highlight w:val="none"/>
+              </w:rPr>
+            </w:r>
+          </w:p>
+        </w:tc>
+        <w:tc>
+          <w:tcPr>
+            <w:tcBorders/>
+            <w:tcW w:w="4677" w:type="dxa"/>
+            <w:textDirection w:val="lrTb"/>
+            <w:noWrap w:val="false"/>
+          </w:tcPr>
+          <w:p>
+            <w:pPr>
+              <w:pBdr/>
+              <w:spacing/>
+              <w:ind/>
+              <w:jc w:val="left"/>
+              <w:rPr>
+                <w:highlight w:val="none"/>
+              </w:rPr>
+            </w:pPr>
+            <w:r>
+              <w:rPr>
+                <w:highlight w:val="none"/>
+              </w:rPr>
+              <w:t xml:space="preserve">5. Organiza la informaci</w:t>
+            </w:r>
+            <w:r>
+              <w:rPr>
+                <w:highlight w:val="none"/>
+              </w:rPr>
+              <w:t xml:space="preserve">ón para que puede ser vista de forma ordenada.</w:t>
+            </w:r>
+            <w:r>
+              <w:rPr>
+                <w:highlight w:val="none"/>
+              </w:rPr>
+            </w:r>
+            <w:r>
+              <w:rPr>
+                <w:highlight w:val="none"/>
+              </w:rPr>
+            </w:r>
+          </w:p>
+        </w:tc>
+      </w:tr>
+      <w:tr>
+        <w:trPr/>
+        <w:tc>
+          <w:tcPr>
+            <w:tcBorders/>
+            <w:tcW w:w="4677" w:type="dxa"/>
+            <w:textDirection w:val="lrTb"/>
+            <w:noWrap w:val="false"/>
+          </w:tcPr>
+          <w:p>
+            <w:pPr>
+              <w:pBdr/>
+              <w:spacing/>
+              <w:ind/>
+              <w:jc w:val="left"/>
+              <w:rPr>
+                <w:highlight w:val="none"/>
+              </w:rPr>
+            </w:pPr>
+            <w:r>
+              <w:rPr>
+                <w:highlight w:val="none"/>
+              </w:rPr>
+            </w:r>
+            <w:r>
+              <w:rPr>
+                <w:highlight w:val="none"/>
+              </w:rPr>
+              <w:t xml:space="preserve">6. Admin visualiza la informaci</w:t>
+            </w:r>
+            <w:r>
+              <w:rPr>
+                <w:highlight w:val="none"/>
+              </w:rPr>
+              <w:t xml:space="preserve">ón.</w:t>
+            </w:r>
+            <w:r>
+              <w:rPr>
+                <w:highlight w:val="none"/>
+              </w:rPr>
+            </w:r>
+          </w:p>
+        </w:tc>
+        <w:tc>
+          <w:tcPr>
+            <w:tcBorders/>
+            <w:tcW w:w="4677" w:type="dxa"/>
+            <w:textDirection w:val="lrTb"/>
+            <w:noWrap w:val="false"/>
+          </w:tcPr>
+          <w:p>
+            <w:pPr>
+              <w:pBdr/>
+              <w:spacing/>
+              <w:ind/>
+              <w:jc w:val="left"/>
+              <w:rPr>
+                <w:highlight w:val="none"/>
+              </w:rPr>
+            </w:pPr>
+            <w:r>
+              <w:rPr>
+                <w:highlight w:val="none"/>
+              </w:rPr>
+            </w:r>
+            <w:r>
+              <w:rPr>
+                <w:highlight w:val="none"/>
+              </w:rPr>
+            </w:r>
+            <w:r>
+              <w:rPr>
+                <w:highlight w:val="none"/>
+              </w:rPr>
+            </w:r>
+          </w:p>
+        </w:tc>
+      </w:tr>
+    </w:tbl>
+    <w:p>
+      <w:pPr>
+        <w:pBdr/>
+        <w:spacing/>
+        <w:ind/>
+        <w:jc w:val="left"/>
+        <w:rPr/>
+      </w:pPr>
+      <w:r/>
+      <w:r/>
+    </w:p>
+    <w:p>
+      <w:pPr>
+        <w:pBdr/>
+        <w:spacing/>
+        <w:ind/>
+        <w:jc w:val="left"/>
+        <w:rPr/>
+      </w:pPr>
+      <w:r/>
+      <w:r/>
+    </w:p>
+    <w:p>
+      <w:pPr>
+        <w:pBdr/>
+        <w:spacing/>
+        <w:ind/>
+        <w:jc w:val="left"/>
+        <w:rPr/>
+      </w:pPr>
+      <w:r/>
+      <w:r/>
+    </w:p>
+    <w:p>
+      <w:pPr>
+        <w:pBdr/>
+        <w:spacing/>
+        <w:ind/>
+        <w:jc w:val="left"/>
+        <w:rPr/>
+      </w:pPr>
+      <w:r/>
+      <w:r/>
+    </w:p>
+    <w:p>
+      <w:pPr>
+        <w:pBdr/>
+        <w:spacing/>
+        <w:ind/>
+        <w:jc w:val="left"/>
+        <w:rPr/>
+      </w:pPr>
+      <w:r/>
+      <w:r/>
+    </w:p>
+    <w:p>
+      <w:pPr>
+        <w:pBdr/>
+        <w:spacing/>
+        <w:ind/>
+        <w:jc w:val="left"/>
+        <w:rPr/>
+      </w:pPr>
+      <w:r/>
+      <w:r/>
+    </w:p>
+    <w:p>
+      <w:pPr>
+        <w:pBdr/>
+        <w:spacing/>
+        <w:ind/>
+        <w:jc w:val="left"/>
+        <w:rPr/>
+      </w:pPr>
+      <w:r/>
+      <w:r/>
+    </w:p>
+    <w:p>
+      <w:pPr>
+        <w:pBdr/>
+        <w:spacing/>
+        <w:ind/>
+        <w:jc w:val="left"/>
+        <w:rPr/>
+      </w:pPr>
+      <w:r/>
+      <w:r/>
+    </w:p>
+    <w:p>
+      <w:pPr>
+        <w:pBdr/>
+        <w:spacing/>
+        <w:ind/>
+        <w:jc w:val="left"/>
+        <w:rPr/>
+      </w:pPr>
+      <w:r/>
+      <w:r/>
+    </w:p>
+    <w:p>
+      <w:pPr>
+        <w:pBdr/>
+        <w:spacing/>
+        <w:ind/>
+        <w:jc w:val="left"/>
+        <w:rPr/>
+      </w:pPr>
+      <w:r/>
+      <w:r/>
+      <w:r/>
+    </w:p>
+    <w:p>
+      <w:pPr>
+        <w:pBdr/>
+        <w:spacing/>
+        <w:ind/>
+        <w:jc w:val="left"/>
+        <w:rPr/>
+      </w:pPr>
+      <w:r/>
+      <w:r/>
+      <w:r/>
+    </w:p>
+    <w:tbl>
+      <w:tblPr>
+        <w:tblStyle w:val="11"/>
+        <w:tblW w:w="0" w:type="auto"/>
+        <w:tblBorders/>
+        <w:tblLayout w:type="fixed"/>
+        <w:tblLook w:val="04A0" w:firstRow="1" w:lastRow="0" w:firstColumn="1" w:lastColumn="0" w:noHBand="0" w:noVBand="1"/>
+      </w:tblPr>
+      <w:tblGrid>
+        <w:gridCol w:w="1559"/>
+        <w:gridCol w:w="7796"/>
+      </w:tblGrid>
+      <w:tr>
+        <w:trPr/>
+        <w:tc>
+          <w:tcPr>
+            <w:tcBorders/>
+            <w:tcW w:w="1559" w:type="dxa"/>
+            <w:textDirection w:val="lrTb"/>
+            <w:noWrap w:val="false"/>
+          </w:tcPr>
+          <w:p>
+            <w:pPr>
+              <w:pBdr/>
+              <w:spacing/>
+              <w:ind/>
+              <w:jc w:val="left"/>
+              <w:rPr>
+                <w:highlight w:val="none"/>
+              </w:rPr>
+            </w:pPr>
+            <w:r>
+              <w:rPr>
+                <w:highlight w:val="none"/>
+              </w:rPr>
+              <w:t xml:space="preserve">N</w:t>
+            </w:r>
+            <w:r>
+              <w:rPr>
+                <w:highlight w:val="none"/>
+              </w:rPr>
+              <w:t xml:space="preserve">úmero</w:t>
             </w:r>
             <w:r>
               <w:rPr>
@@ -6980,6 +7883,359 @@
               <w:rPr>
                 <w:highlight w:val="none"/>
               </w:rPr>
+              <w:t xml:space="preserve">31</w:t>
+            </w:r>
+            <w:r>
+              <w:rPr>
+                <w:highlight w:val="none"/>
+              </w:rPr>
+            </w:r>
+            <w:r>
+              <w:rPr>
+                <w:highlight w:val="none"/>
+              </w:rPr>
+            </w:r>
+          </w:p>
+        </w:tc>
+      </w:tr>
+      <w:tr>
+        <w:trPr/>
+        <w:tc>
+          <w:tcPr>
+            <w:tcBorders/>
+            <w:tcW w:w="1559" w:type="dxa"/>
+            <w:textDirection w:val="lrTb"/>
+            <w:noWrap w:val="false"/>
+          </w:tcPr>
+          <w:p>
+            <w:pPr>
+              <w:pBdr/>
+              <w:spacing/>
+              <w:ind/>
+              <w:jc w:val="left"/>
+              <w:rPr>
+                <w:highlight w:val="none"/>
+              </w:rPr>
+            </w:pPr>
+            <w:r>
+              <w:rPr>
+                <w:highlight w:val="none"/>
+              </w:rPr>
+              <w:t xml:space="preserve">Caso de Uso</w:t>
+            </w:r>
+            <w:r>
+              <w:rPr>
+                <w:highlight w:val="none"/>
+              </w:rPr>
+            </w:r>
+            <w:r>
+              <w:rPr>
+                <w:highlight w:val="none"/>
+              </w:rPr>
+            </w:r>
+          </w:p>
+        </w:tc>
+        <w:tc>
+          <w:tcPr>
+            <w:tcBorders/>
+            <w:tcW w:w="7796" w:type="dxa"/>
+            <w:textDirection w:val="lrTb"/>
+            <w:noWrap w:val="false"/>
+          </w:tcPr>
+          <w:p>
+            <w:pPr>
+              <w:pBdr/>
+              <w:spacing/>
+              <w:ind/>
+              <w:jc w:val="left"/>
+              <w:rPr>
+                <w:highlight w:val="none"/>
+              </w:rPr>
+            </w:pPr>
+            <w:r>
+              <w:rPr>
+                <w:highlight w:val="none"/>
+              </w:rPr>
+              <w:t xml:space="preserve">Ver Reportes Editor</w:t>
+            </w:r>
+            <w:r>
+              <w:rPr>
+                <w:highlight w:val="none"/>
+              </w:rPr>
+            </w:r>
+            <w:r>
+              <w:rPr>
+                <w:highlight w:val="none"/>
+              </w:rPr>
+            </w:r>
+          </w:p>
+        </w:tc>
+      </w:tr>
+      <w:tr>
+        <w:trPr/>
+        <w:tc>
+          <w:tcPr>
+            <w:tcBorders/>
+            <w:tcW w:w="1559" w:type="dxa"/>
+            <w:textDirection w:val="lrTb"/>
+            <w:noWrap w:val="false"/>
+          </w:tcPr>
+          <w:p>
+            <w:pPr>
+              <w:pBdr/>
+              <w:spacing/>
+              <w:ind/>
+              <w:jc w:val="left"/>
+              <w:rPr>
+                <w:highlight w:val="none"/>
+              </w:rPr>
+            </w:pPr>
+            <w:r>
+              <w:rPr>
+                <w:highlight w:val="none"/>
+              </w:rPr>
+              <w:t xml:space="preserve">Actores</w:t>
+            </w:r>
+            <w:r>
+              <w:rPr>
+                <w:highlight w:val="none"/>
+              </w:rPr>
+            </w:r>
+            <w:r>
+              <w:rPr>
+                <w:highlight w:val="none"/>
+              </w:rPr>
+            </w:r>
+          </w:p>
+        </w:tc>
+        <w:tc>
+          <w:tcPr>
+            <w:tcBorders/>
+            <w:tcW w:w="7796" w:type="dxa"/>
+            <w:textDirection w:val="lrTb"/>
+            <w:noWrap w:val="false"/>
+          </w:tcPr>
+          <w:p>
+            <w:pPr>
+              <w:pBdr/>
+              <w:spacing/>
+              <w:ind/>
+              <w:jc w:val="left"/>
+              <w:rPr>
+                <w:highlight w:val="none"/>
+              </w:rPr>
+            </w:pPr>
+            <w:r>
+              <w:rPr>
+                <w:highlight w:val="none"/>
+              </w:rPr>
+              <w:t xml:space="preserve">Editor/Autor</w:t>
+            </w:r>
+            <w:r>
+              <w:rPr>
+                <w:highlight w:val="none"/>
+              </w:rPr>
+            </w:r>
+            <w:r>
+              <w:rPr>
+                <w:highlight w:val="none"/>
+              </w:rPr>
+            </w:r>
+          </w:p>
+        </w:tc>
+      </w:tr>
+      <w:tr>
+        <w:trPr/>
+        <w:tc>
+          <w:tcPr>
+            <w:tcBorders/>
+            <w:tcW w:w="1559" w:type="dxa"/>
+            <w:textDirection w:val="lrTb"/>
+            <w:noWrap w:val="false"/>
+          </w:tcPr>
+          <w:p>
+            <w:pPr>
+              <w:pBdr/>
+              <w:spacing/>
+              <w:ind/>
+              <w:jc w:val="left"/>
+              <w:rPr>
+                <w:highlight w:val="none"/>
+              </w:rPr>
+            </w:pPr>
+            <w:r>
+              <w:rPr>
+                <w:highlight w:val="none"/>
+              </w:rPr>
+              <w:t xml:space="preserve">Descrip.</w:t>
+            </w:r>
+            <w:r>
+              <w:rPr>
+                <w:highlight w:val="none"/>
+              </w:rPr>
+            </w:r>
+            <w:r>
+              <w:rPr>
+                <w:highlight w:val="none"/>
+              </w:rPr>
+            </w:r>
+          </w:p>
+        </w:tc>
+        <w:tc>
+          <w:tcPr>
+            <w:tcBorders/>
+            <w:tcW w:w="7796" w:type="dxa"/>
+            <w:textDirection w:val="lrTb"/>
+            <w:noWrap w:val="false"/>
+          </w:tcPr>
+          <w:p>
+            <w:pPr>
+              <w:pBdr/>
+              <w:spacing/>
+              <w:ind/>
+              <w:jc w:val="left"/>
+              <w:rPr>
+                <w:highlight w:val="none"/>
+              </w:rPr>
+            </w:pPr>
+            <w:r>
+              <w:rPr>
+                <w:highlight w:val="none"/>
+              </w:rPr>
+              <w:t xml:space="preserve">El Autor en el apartado de </w:t>
+            </w:r>
+            <w:r>
+              <w:rPr>
+                <w:highlight w:val="none"/>
+              </w:rPr>
+              <w:t xml:space="preserve">"Reportes Autor</w:t>
+            </w:r>
+            <w:r>
+              <w:rPr>
+                <w:highlight w:val="none"/>
+              </w:rPr>
+              <w:t xml:space="preserve">, el sistema mostrar</w:t>
+            </w:r>
+            <w:r>
+              <w:rPr>
+                <w:highlight w:val="none"/>
+              </w:rPr>
+              <w:t xml:space="preserve">á un enlace para el tipo espec</w:t>
+            </w:r>
+            <w:r>
+              <w:rPr>
+                <w:highlight w:val="none"/>
+              </w:rPr>
+              <w:t xml:space="preserve">ífico de reporte que el Autor desee visualizar, el autor dar</w:t>
+            </w:r>
+            <w:r>
+              <w:rPr>
+                <w:highlight w:val="none"/>
+              </w:rPr>
+              <w:t xml:space="preserve">á click al enlace del reporte que desee ver y el sistema mostrar</w:t>
+            </w:r>
+            <w:r>
+              <w:rPr>
+                <w:highlight w:val="none"/>
+              </w:rPr>
+              <w:t xml:space="preserve">á el reporte solicitado.</w:t>
+            </w:r>
+            <w:r>
+              <w:rPr>
+                <w:highlight w:val="none"/>
+              </w:rPr>
+            </w:r>
+            <w:r>
+              <w:rPr>
+                <w:highlight w:val="none"/>
+              </w:rPr>
+            </w:r>
+            <w:r>
+              <w:rPr>
+                <w:highlight w:val="none"/>
+              </w:rPr>
+            </w:r>
+            <w:r>
+              <w:rPr>
+                <w:highlight w:val="none"/>
+              </w:rPr>
+            </w:r>
+            <w:r>
+              <w:rPr>
+                <w:highlight w:val="none"/>
+              </w:rPr>
+            </w:r>
+            <w:r>
+              <w:rPr>
+                <w:highlight w:val="none"/>
+              </w:rPr>
+            </w:r>
+            <w:r>
+              <w:rPr>
+                <w:highlight w:val="none"/>
+              </w:rPr>
+            </w:r>
+          </w:p>
+        </w:tc>
+      </w:tr>
+      <w:tr>
+        <w:trPr/>
+        <w:tc>
+          <w:tcPr>
+            <w:tcBorders/>
+            <w:tcW w:w="1559" w:type="dxa"/>
+            <w:textDirection w:val="lrTb"/>
+            <w:noWrap w:val="false"/>
+          </w:tcPr>
+          <w:p>
+            <w:pPr>
+              <w:pBdr/>
+              <w:spacing/>
+              <w:ind/>
+              <w:jc w:val="left"/>
+              <w:rPr>
+                <w:highlight w:val="none"/>
+              </w:rPr>
+            </w:pPr>
+            <w:r>
+              <w:rPr>
+                <w:highlight w:val="none"/>
+              </w:rPr>
+              <w:t xml:space="preserve">Tipo:</w:t>
+            </w:r>
+            <w:r>
+              <w:rPr>
+                <w:highlight w:val="none"/>
+              </w:rPr>
+            </w:r>
+            <w:r>
+              <w:rPr>
+                <w:highlight w:val="none"/>
+              </w:rPr>
+            </w:r>
+          </w:p>
+        </w:tc>
+        <w:tc>
+          <w:tcPr>
+            <w:tcBorders/>
+            <w:tcW w:w="7796" w:type="dxa"/>
+            <w:textDirection w:val="lrTb"/>
+            <w:noWrap w:val="false"/>
+          </w:tcPr>
+          <w:p>
+            <w:pPr>
+              <w:pBdr/>
+              <w:spacing/>
+              <w:ind/>
+              <w:jc w:val="left"/>
+              <w:rPr>
+                <w:highlight w:val="none"/>
+              </w:rPr>
+            </w:pPr>
+            <w:r>
+              <w:rPr>
+                <w:highlight w:val="none"/>
+              </w:rPr>
               <w:t xml:space="preserve">Secundario</w:t>
             </w:r>
             <w:r>
@@ -6996,6 +8252,1344 @@
         </w:tc>
       </w:tr>
     </w:tbl>
+    <w:p>
+      <w:pPr>
+        <w:pBdr/>
+        <w:spacing/>
+        <w:ind/>
+        <w:jc w:val="left"/>
+        <w:rPr/>
+      </w:pPr>
+      <w:r/>
+      <w:r/>
+    </w:p>
+    <w:p>
+      <w:pPr>
+        <w:pBdr/>
+        <w:spacing/>
+        <w:ind/>
+        <w:jc w:val="left"/>
+        <w:rPr>
+          <w:highlight w:val="none"/>
+        </w:rPr>
+      </w:pPr>
+      <w:r>
+        <w:rPr>
+          <w:highlight w:val="none"/>
+        </w:rPr>
+        <w:t xml:space="preserve">EXPANDIDO:</w:t>
+      </w:r>
+      <w:r>
+        <w:rPr>
+          <w:highlight w:val="none"/>
+        </w:rPr>
+      </w:r>
+      <w:r>
+        <w:rPr>
+          <w:highlight w:val="none"/>
+        </w:rPr>
+      </w:r>
+    </w:p>
+    <w:tbl>
+      <w:tblPr>
+        <w:tblStyle w:val="11"/>
+        <w:tblW w:w="0" w:type="auto"/>
+        <w:tblBorders/>
+        <w:tblLayout w:type="fixed"/>
+        <w:tblLook w:val="04A0" w:firstRow="1" w:lastRow="0" w:firstColumn="1" w:lastColumn="0" w:noHBand="0" w:noVBand="1"/>
+      </w:tblPr>
+      <w:tblGrid>
+        <w:gridCol w:w="1559"/>
+        <w:gridCol w:w="7796"/>
+      </w:tblGrid>
+      <w:tr>
+        <w:trPr/>
+        <w:tc>
+          <w:tcPr>
+            <w:tcBorders/>
+            <w:tcW w:w="1559" w:type="dxa"/>
+            <w:textDirection w:val="lrTb"/>
+            <w:noWrap w:val="false"/>
+          </w:tcPr>
+          <w:p>
+            <w:pPr>
+              <w:pBdr/>
+              <w:spacing/>
+              <w:ind/>
+              <w:jc w:val="left"/>
+              <w:rPr>
+                <w:highlight w:val="none"/>
+              </w:rPr>
+            </w:pPr>
+            <w:r>
+              <w:rPr>
+                <w:highlight w:val="none"/>
+              </w:rPr>
+              <w:t xml:space="preserve">N</w:t>
+            </w:r>
+            <w:r>
+              <w:rPr>
+                <w:highlight w:val="none"/>
+              </w:rPr>
+              <w:t xml:space="preserve">úmero</w:t>
+            </w:r>
+            <w:r>
+              <w:rPr>
+                <w:highlight w:val="none"/>
+              </w:rPr>
+            </w:r>
+            <w:r>
+              <w:rPr>
+                <w:highlight w:val="none"/>
+              </w:rPr>
+            </w:r>
+          </w:p>
+        </w:tc>
+        <w:tc>
+          <w:tcPr>
+            <w:tcBorders/>
+            <w:tcW w:w="7796" w:type="dxa"/>
+            <w:textDirection w:val="lrTb"/>
+            <w:noWrap w:val="false"/>
+          </w:tcPr>
+          <w:p>
+            <w:pPr>
+              <w:pBdr/>
+              <w:spacing/>
+              <w:ind/>
+              <w:jc w:val="left"/>
+              <w:rPr>
+                <w:highlight w:val="none"/>
+              </w:rPr>
+            </w:pPr>
+            <w:r>
+              <w:rPr>
+                <w:highlight w:val="none"/>
+              </w:rPr>
+              <w:t xml:space="preserve">CU031</w:t>
+            </w:r>
+            <w:r>
+              <w:rPr>
+                <w:highlight w:val="none"/>
+              </w:rPr>
+            </w:r>
+            <w:r>
+              <w:rPr>
+                <w:highlight w:val="none"/>
+              </w:rPr>
+            </w:r>
+          </w:p>
+        </w:tc>
+      </w:tr>
+      <w:tr>
+        <w:trPr/>
+        <w:tc>
+          <w:tcPr>
+            <w:tcBorders/>
+            <w:tcW w:w="1559" w:type="dxa"/>
+            <w:textDirection w:val="lrTb"/>
+            <w:noWrap w:val="false"/>
+          </w:tcPr>
+          <w:p>
+            <w:pPr>
+              <w:pBdr/>
+              <w:spacing/>
+              <w:ind/>
+              <w:jc w:val="left"/>
+              <w:rPr>
+                <w:highlight w:val="none"/>
+              </w:rPr>
+            </w:pPr>
+            <w:r>
+              <w:rPr>
+                <w:highlight w:val="none"/>
+              </w:rPr>
+              <w:t xml:space="preserve">Caso de Uso</w:t>
+            </w:r>
+            <w:r>
+              <w:rPr>
+                <w:highlight w:val="none"/>
+              </w:rPr>
+            </w:r>
+            <w:r>
+              <w:rPr>
+                <w:highlight w:val="none"/>
+              </w:rPr>
+            </w:r>
+          </w:p>
+        </w:tc>
+        <w:tc>
+          <w:tcPr>
+            <w:tcBorders/>
+            <w:tcW w:w="7796" w:type="dxa"/>
+            <w:textDirection w:val="lrTb"/>
+            <w:noWrap w:val="false"/>
+          </w:tcPr>
+          <w:p>
+            <w:pPr>
+              <w:pBdr/>
+              <w:spacing/>
+              <w:ind/>
+              <w:jc w:val="left"/>
+              <w:rPr>
+                <w:highlight w:val="none"/>
+              </w:rPr>
+            </w:pPr>
+            <w:r>
+              <w:rPr>
+                <w:highlight w:val="none"/>
+              </w:rPr>
+              <w:t xml:space="preserve">Ver Reportes Editor</w:t>
+            </w:r>
+            <w:r>
+              <w:rPr>
+                <w:highlight w:val="none"/>
+              </w:rPr>
+            </w:r>
+            <w:r>
+              <w:rPr>
+                <w:highlight w:val="none"/>
+              </w:rPr>
+            </w:r>
+            <w:r>
+              <w:rPr>
+                <w:highlight w:val="none"/>
+              </w:rPr>
+            </w:r>
+            <w:r>
+              <w:rPr>
+                <w:highlight w:val="none"/>
+              </w:rPr>
+            </w:r>
+            <w:r>
+              <w:rPr>
+                <w:highlight w:val="none"/>
+              </w:rPr>
+            </w:r>
+          </w:p>
+        </w:tc>
+      </w:tr>
+      <w:tr>
+        <w:trPr/>
+        <w:tc>
+          <w:tcPr>
+            <w:tcBorders/>
+            <w:tcW w:w="1559" w:type="dxa"/>
+            <w:textDirection w:val="lrTb"/>
+            <w:noWrap w:val="false"/>
+          </w:tcPr>
+          <w:p>
+            <w:pPr>
+              <w:pBdr/>
+              <w:spacing/>
+              <w:ind/>
+              <w:jc w:val="left"/>
+              <w:rPr>
+                <w:highlight w:val="none"/>
+              </w:rPr>
+            </w:pPr>
+            <w:r>
+              <w:rPr>
+                <w:highlight w:val="none"/>
+              </w:rPr>
+              <w:t xml:space="preserve">Actores</w:t>
+            </w:r>
+            <w:r>
+              <w:rPr>
+                <w:highlight w:val="none"/>
+              </w:rPr>
+            </w:r>
+            <w:r>
+              <w:rPr>
+                <w:highlight w:val="none"/>
+              </w:rPr>
+            </w:r>
+          </w:p>
+        </w:tc>
+        <w:tc>
+          <w:tcPr>
+            <w:tcBorders/>
+            <w:tcW w:w="7796" w:type="dxa"/>
+            <w:textDirection w:val="lrTb"/>
+            <w:noWrap w:val="false"/>
+          </w:tcPr>
+          <w:p>
+            <w:pPr>
+              <w:pBdr/>
+              <w:spacing/>
+              <w:ind/>
+              <w:jc w:val="left"/>
+              <w:rPr>
+                <w:highlight w:val="none"/>
+              </w:rPr>
+            </w:pPr>
+            <w:r>
+              <w:rPr>
+                <w:highlight w:val="none"/>
+              </w:rPr>
+              <w:t xml:space="preserve">Editor/Autor</w:t>
+            </w:r>
+            <w:r>
+              <w:rPr>
+                <w:highlight w:val="none"/>
+              </w:rPr>
+            </w:r>
+            <w:r>
+              <w:rPr>
+                <w:highlight w:val="none"/>
+              </w:rPr>
+            </w:r>
+          </w:p>
+          <w:p>
+            <w:pPr>
+              <w:pBdr/>
+              <w:spacing/>
+              <w:ind/>
+              <w:jc w:val="left"/>
+              <w:rPr>
+                <w:highlight w:val="none"/>
+              </w:rPr>
+            </w:pPr>
+            <w:r>
+              <w:rPr>
+                <w:highlight w:val="none"/>
+              </w:rPr>
+            </w:r>
+            <w:r>
+              <w:rPr>
+                <w:highlight w:val="none"/>
+              </w:rPr>
+            </w:r>
+          </w:p>
+        </w:tc>
+      </w:tr>
+      <w:tr>
+        <w:trPr/>
+        <w:tc>
+          <w:tcPr>
+            <w:tcBorders/>
+            <w:tcW w:w="1559" w:type="dxa"/>
+            <w:textDirection w:val="lrTb"/>
+            <w:noWrap w:val="false"/>
+          </w:tcPr>
+          <w:p>
+            <w:pPr>
+              <w:pBdr/>
+              <w:spacing/>
+              <w:ind/>
+              <w:jc w:val="left"/>
+              <w:rPr>
+                <w:highlight w:val="none"/>
+              </w:rPr>
+            </w:pPr>
+            <w:r>
+              <w:rPr>
+                <w:highlight w:val="none"/>
+              </w:rPr>
+              <w:t xml:space="preserve">Prop</w:t>
+            </w:r>
+            <w:r>
+              <w:rPr>
+                <w:highlight w:val="none"/>
+              </w:rPr>
+              <w:t xml:space="preserve">ósito</w:t>
+            </w:r>
+            <w:r>
+              <w:rPr>
+                <w:highlight w:val="none"/>
+              </w:rPr>
+            </w:r>
+            <w:r>
+              <w:rPr>
+                <w:highlight w:val="none"/>
+              </w:rPr>
+            </w:r>
+          </w:p>
+        </w:tc>
+        <w:tc>
+          <w:tcPr>
+            <w:tcBorders/>
+            <w:tcW w:w="7796" w:type="dxa"/>
+            <w:textDirection w:val="lrTb"/>
+            <w:noWrap w:val="false"/>
+          </w:tcPr>
+          <w:p>
+            <w:pPr>
+              <w:pBdr/>
+              <w:spacing/>
+              <w:ind/>
+              <w:jc w:val="left"/>
+              <w:rPr>
+                <w:highlight w:val="none"/>
+              </w:rPr>
+            </w:pPr>
+            <w:r>
+              <w:rPr>
+                <w:highlight w:val="none"/>
+              </w:rPr>
+            </w:r>
+            <w:r>
+              <w:rPr>
+                <w:highlight w:val="none"/>
+              </w:rPr>
+              <w:t xml:space="preserve">Ver informaci</w:t>
+            </w:r>
+            <w:r>
+              <w:rPr>
+                <w:highlight w:val="none"/>
+              </w:rPr>
+              <w:t xml:space="preserve">ón generada por usar la aplicaci</w:t>
+            </w:r>
+            <w:r>
+              <w:rPr>
+                <w:highlight w:val="none"/>
+              </w:rPr>
+              <w:t xml:space="preserve">ón</w:t>
+            </w:r>
+            <w:r/>
+            <w:r>
+              <w:rPr>
+                <w:highlight w:val="none"/>
+              </w:rPr>
+            </w:r>
+            <w:r>
+              <w:rPr>
+                <w:highlight w:val="none"/>
+              </w:rPr>
+            </w:r>
+          </w:p>
+        </w:tc>
+      </w:tr>
+      <w:tr>
+        <w:trPr/>
+        <w:tc>
+          <w:tcPr>
+            <w:tcBorders/>
+            <w:tcW w:w="1559" w:type="dxa"/>
+            <w:textDirection w:val="lrTb"/>
+            <w:noWrap w:val="false"/>
+          </w:tcPr>
+          <w:p>
+            <w:pPr>
+              <w:pBdr/>
+              <w:spacing/>
+              <w:ind/>
+              <w:jc w:val="left"/>
+              <w:rPr>
+                <w:highlight w:val="none"/>
+              </w:rPr>
+            </w:pPr>
+            <w:r>
+              <w:rPr>
+                <w:highlight w:val="none"/>
+              </w:rPr>
+              <w:t xml:space="preserve">Precondici</w:t>
+            </w:r>
+            <w:r>
+              <w:rPr>
+                <w:highlight w:val="none"/>
+              </w:rPr>
+              <w:t xml:space="preserve">ón:</w:t>
+            </w:r>
+            <w:r>
+              <w:rPr>
+                <w:highlight w:val="none"/>
+              </w:rPr>
+            </w:r>
+            <w:r>
+              <w:rPr>
+                <w:highlight w:val="none"/>
+              </w:rPr>
+            </w:r>
+          </w:p>
+        </w:tc>
+        <w:tc>
+          <w:tcPr>
+            <w:tcBorders/>
+            <w:tcW w:w="7796" w:type="dxa"/>
+            <w:textDirection w:val="lrTb"/>
+            <w:noWrap w:val="false"/>
+          </w:tcPr>
+          <w:p>
+            <w:pPr>
+              <w:pBdr/>
+              <w:spacing/>
+              <w:ind w:firstLine="0" w:left="0"/>
+              <w:jc w:val="left"/>
+              <w:rPr>
+                <w:highlight w:val="none"/>
+              </w:rPr>
+            </w:pPr>
+            <w:r>
+              <w:rPr>
+                <w:highlight w:val="none"/>
+              </w:rPr>
+              <w:t xml:space="preserve">—</w:t>
+            </w:r>
+            <w:r>
+              <w:rPr>
+                <w:highlight w:val="none"/>
+              </w:rPr>
+            </w:r>
+            <w:r>
+              <w:rPr>
+                <w:highlight w:val="none"/>
+              </w:rPr>
+            </w:r>
+          </w:p>
+        </w:tc>
+      </w:tr>
+      <w:tr>
+        <w:trPr/>
+        <w:tc>
+          <w:tcPr>
+            <w:tcBorders/>
+            <w:tcW w:w="1559" w:type="dxa"/>
+            <w:vMerge w:val="restart"/>
+            <w:textDirection w:val="lrTb"/>
+            <w:noWrap w:val="false"/>
+          </w:tcPr>
+          <w:p>
+            <w:pPr>
+              <w:pBdr/>
+              <w:spacing/>
+              <w:ind/>
+              <w:jc w:val="left"/>
+              <w:rPr>
+                <w:highlight w:val="none"/>
+              </w:rPr>
+            </w:pPr>
+            <w:r>
+              <w:rPr>
+                <w:highlight w:val="none"/>
+              </w:rPr>
+              <w:t xml:space="preserve">Resumen</w:t>
+            </w:r>
+            <w:r>
+              <w:rPr>
+                <w:highlight w:val="none"/>
+              </w:rPr>
+            </w:r>
+            <w:r>
+              <w:rPr>
+                <w:highlight w:val="none"/>
+              </w:rPr>
+            </w:r>
+          </w:p>
+        </w:tc>
+        <w:tc>
+          <w:tcPr>
+            <w:tcBorders/>
+            <w:tcW w:w="7796" w:type="dxa"/>
+            <w:vMerge w:val="restart"/>
+            <w:textDirection w:val="lrTb"/>
+            <w:noWrap w:val="false"/>
+          </w:tcPr>
+          <w:p>
+            <w:pPr>
+              <w:pBdr/>
+              <w:spacing/>
+              <w:ind/>
+              <w:jc w:val="left"/>
+              <w:rPr>
+                <w:highlight w:val="none"/>
+              </w:rPr>
+            </w:pPr>
+            <w:r>
+              <w:rPr>
+                <w:highlight w:val="none"/>
+              </w:rPr>
+              <w:t xml:space="preserve">El Autor en el apartado de </w:t>
+            </w:r>
+            <w:r>
+              <w:rPr>
+                <w:highlight w:val="none"/>
+              </w:rPr>
+              <w:t xml:space="preserve">"Reportes Autor</w:t>
+            </w:r>
+            <w:r>
+              <w:rPr>
+                <w:highlight w:val="none"/>
+              </w:rPr>
+              <w:t xml:space="preserve">, el sistema mostrar</w:t>
+            </w:r>
+            <w:r>
+              <w:rPr>
+                <w:highlight w:val="none"/>
+              </w:rPr>
+              <w:t xml:space="preserve">á un enlace para el tipo espec</w:t>
+            </w:r>
+            <w:r>
+              <w:rPr>
+                <w:highlight w:val="none"/>
+              </w:rPr>
+              <w:t xml:space="preserve">ífico de reporte que el Autor desee visualizar, el autor dar</w:t>
+            </w:r>
+            <w:r>
+              <w:rPr>
+                <w:highlight w:val="none"/>
+              </w:rPr>
+              <w:t xml:space="preserve">á click al enlace del reporte que desee ver y el sistema mostrar</w:t>
+            </w:r>
+            <w:r>
+              <w:rPr>
+                <w:highlight w:val="none"/>
+              </w:rPr>
+              <w:t xml:space="preserve">á el reporte solicitado.</w:t>
+            </w:r>
+            <w:r>
+              <w:rPr>
+                <w:highlight w:val="none"/>
+              </w:rPr>
+            </w:r>
+            <w:r>
+              <w:rPr>
+                <w:highlight w:val="none"/>
+              </w:rPr>
+            </w:r>
+            <w:r>
+              <w:rPr>
+                <w:highlight w:val="none"/>
+              </w:rPr>
+            </w:r>
+            <w:r>
+              <w:rPr>
+                <w:highlight w:val="none"/>
+              </w:rPr>
+            </w:r>
+            <w:r>
+              <w:rPr>
+                <w:highlight w:val="none"/>
+              </w:rPr>
+            </w:r>
+            <w:r>
+              <w:rPr>
+                <w:highlight w:val="none"/>
+              </w:rPr>
+            </w:r>
+          </w:p>
+        </w:tc>
+      </w:tr>
+      <w:tr>
+        <w:trPr/>
+        <w:tc>
+          <w:tcPr>
+            <w:tcBorders/>
+            <w:tcW w:w="1559" w:type="dxa"/>
+            <w:vMerge w:val="restart"/>
+            <w:textDirection w:val="lrTb"/>
+            <w:noWrap w:val="false"/>
+          </w:tcPr>
+          <w:p>
+            <w:pPr>
+              <w:pBdr/>
+              <w:spacing/>
+              <w:ind/>
+              <w:jc w:val="left"/>
+              <w:rPr>
+                <w:highlight w:val="none"/>
+              </w:rPr>
+            </w:pPr>
+            <w:r>
+              <w:rPr>
+                <w:highlight w:val="none"/>
+              </w:rPr>
+              <w:t xml:space="preserve">Tpo: </w:t>
+            </w:r>
+            <w:r>
+              <w:rPr>
+                <w:highlight w:val="none"/>
+              </w:rPr>
+            </w:r>
+            <w:r>
+              <w:rPr>
+                <w:highlight w:val="none"/>
+              </w:rPr>
+            </w:r>
+          </w:p>
+        </w:tc>
+        <w:tc>
+          <w:tcPr>
+            <w:tcBorders/>
+            <w:tcW w:w="7796" w:type="dxa"/>
+            <w:vMerge w:val="restart"/>
+            <w:textDirection w:val="lrTb"/>
+            <w:noWrap w:val="false"/>
+          </w:tcPr>
+          <w:p>
+            <w:pPr>
+              <w:pBdr/>
+              <w:spacing/>
+              <w:ind/>
+              <w:jc w:val="left"/>
+              <w:rPr>
+                <w:highlight w:val="none"/>
+              </w:rPr>
+            </w:pPr>
+            <w:r>
+              <w:rPr>
+                <w:highlight w:val="none"/>
+              </w:rPr>
+            </w:r>
+            <w:r>
+              <w:rPr>
+                <w:highlight w:val="none"/>
+              </w:rPr>
+              <w:t xml:space="preserve">Secundario</w:t>
+            </w:r>
+            <w:r>
+              <w:rPr>
+                <w:highlight w:val="none"/>
+              </w:rPr>
+            </w:r>
+            <w:r>
+              <w:rPr>
+                <w:highlight w:val="none"/>
+              </w:rPr>
+            </w:r>
+          </w:p>
+        </w:tc>
+      </w:tr>
+      <w:tr>
+        <w:trPr/>
+        <w:tc>
+          <w:tcPr>
+            <w:tcBorders/>
+            <w:tcW w:w="1559" w:type="dxa"/>
+            <w:vMerge w:val="restart"/>
+            <w:textDirection w:val="lrTb"/>
+            <w:noWrap w:val="false"/>
+          </w:tcPr>
+          <w:p>
+            <w:pPr>
+              <w:pBdr/>
+              <w:spacing/>
+              <w:ind/>
+              <w:jc w:val="left"/>
+              <w:rPr>
+                <w:highlight w:val="none"/>
+              </w:rPr>
+            </w:pPr>
+            <w:r>
+              <w:rPr>
+                <w:highlight w:val="none"/>
+              </w:rPr>
+              <w:t xml:space="preserve">Referencias:</w:t>
+            </w:r>
+            <w:r>
+              <w:rPr>
+                <w:highlight w:val="none"/>
+              </w:rPr>
+            </w:r>
+            <w:r>
+              <w:rPr>
+                <w:highlight w:val="none"/>
+              </w:rPr>
+            </w:r>
+          </w:p>
+        </w:tc>
+        <w:tc>
+          <w:tcPr>
+            <w:tcBorders/>
+            <w:tcW w:w="7796" w:type="dxa"/>
+            <w:vMerge w:val="restart"/>
+            <w:textDirection w:val="lrTb"/>
+            <w:noWrap w:val="false"/>
+          </w:tcPr>
+          <w:p>
+            <w:pPr>
+              <w:pBdr/>
+              <w:spacing/>
+              <w:ind/>
+              <w:jc w:val="left"/>
+              <w:rPr>
+                <w:highlight w:val="none"/>
+              </w:rPr>
+            </w:pPr>
+            <w:r>
+              <w:rPr>
+                <w:highlight w:val="none"/>
+              </w:rPr>
+              <w:t xml:space="preserve">—</w:t>
+            </w:r>
+            <w:r>
+              <w:rPr>
+                <w:highlight w:val="none"/>
+              </w:rPr>
+            </w:r>
+            <w:r>
+              <w:rPr>
+                <w:highlight w:val="none"/>
+              </w:rPr>
+            </w:r>
+          </w:p>
+        </w:tc>
+      </w:tr>
+    </w:tbl>
+    <w:p>
+      <w:pPr>
+        <w:pBdr/>
+        <w:spacing/>
+        <w:ind/>
+        <w:jc w:val="left"/>
+        <w:rPr>
+          <w:highlight w:val="none"/>
+        </w:rPr>
+      </w:pPr>
+      <w:r>
+        <w:rPr>
+          <w:highlight w:val="none"/>
+        </w:rPr>
+      </w:r>
+      <w:r>
+        <w:rPr>
+          <w:highlight w:val="none"/>
+        </w:rPr>
+      </w:r>
+      <w:r>
+        <w:rPr>
+          <w:highlight w:val="none"/>
+        </w:rPr>
+      </w:r>
+    </w:p>
+    <w:tbl>
+      <w:tblPr>
+        <w:tblStyle w:val="11"/>
+        <w:tblW w:w="0" w:type="auto"/>
+        <w:tblBorders/>
+        <w:tblLook w:val="04A0" w:firstRow="1" w:lastRow="0" w:firstColumn="1" w:lastColumn="0" w:noHBand="0" w:noVBand="1"/>
+      </w:tblPr>
+      <w:tblGrid>
+        <w:gridCol w:w="4677"/>
+        <w:gridCol w:w="4677"/>
+      </w:tblGrid>
+      <w:tr>
+        <w:trPr/>
+        <w:tc>
+          <w:tcPr>
+            <w:tcBorders/>
+            <w:tcW w:w="4677" w:type="dxa"/>
+            <w:textDirection w:val="lrTb"/>
+            <w:noWrap w:val="false"/>
+          </w:tcPr>
+          <w:p>
+            <w:pPr>
+              <w:pBdr/>
+              <w:spacing/>
+              <w:ind/>
+              <w:jc w:val="center"/>
+              <w:rPr>
+                <w:highlight w:val="none"/>
+              </w:rPr>
+            </w:pPr>
+            <w:r>
+              <w:rPr>
+                <w:b/>
+                <w:bCs/>
+                <w:highlight w:val="none"/>
+              </w:rPr>
+              <w:t xml:space="preserve">Acci</w:t>
+            </w:r>
+            <w:r>
+              <w:rPr>
+                <w:b/>
+                <w:bCs/>
+                <w:highlight w:val="none"/>
+              </w:rPr>
+              <w:t xml:space="preserve">ón de los actores</w:t>
+            </w:r>
+            <w:r>
+              <w:rPr>
+                <w:highlight w:val="none"/>
+              </w:rPr>
+            </w:r>
+            <w:r>
+              <w:rPr>
+                <w:highlight w:val="none"/>
+              </w:rPr>
+            </w:r>
+          </w:p>
+        </w:tc>
+        <w:tc>
+          <w:tcPr>
+            <w:tcBorders/>
+            <w:tcW w:w="4677" w:type="dxa"/>
+            <w:textDirection w:val="lrTb"/>
+            <w:noWrap w:val="false"/>
+          </w:tcPr>
+          <w:p>
+            <w:pPr>
+              <w:pBdr/>
+              <w:spacing/>
+              <w:ind/>
+              <w:jc w:val="center"/>
+              <w:rPr>
+                <w:highlight w:val="none"/>
+              </w:rPr>
+            </w:pPr>
+            <w:r>
+              <w:rPr>
+                <w:b/>
+                <w:bCs/>
+                <w:highlight w:val="none"/>
+              </w:rPr>
+              <w:t xml:space="preserve">Respuesta del sistema</w:t>
+            </w:r>
+            <w:r>
+              <w:rPr>
+                <w:highlight w:val="none"/>
+              </w:rPr>
+            </w:r>
+            <w:r>
+              <w:rPr>
+                <w:highlight w:val="none"/>
+              </w:rPr>
+            </w:r>
+          </w:p>
+        </w:tc>
+      </w:tr>
+      <w:tr>
+        <w:trPr/>
+        <w:tc>
+          <w:tcPr>
+            <w:tcBorders/>
+            <w:tcW w:w="4677" w:type="dxa"/>
+            <w:textDirection w:val="lrTb"/>
+            <w:noWrap w:val="false"/>
+          </w:tcPr>
+          <w:p>
+            <w:pPr>
+              <w:pBdr/>
+              <w:spacing/>
+              <w:ind w:firstLine="0" w:left="0"/>
+              <w:jc w:val="left"/>
+              <w:rPr>
+                <w:highlight w:val="none"/>
+              </w:rPr>
+            </w:pPr>
+            <w:r>
+              <w:rPr>
+                <w:highlight w:val="none"/>
+              </w:rPr>
+              <w:t xml:space="preserve">1. Autor coloca el cursor por encima del apartado </w:t>
+            </w:r>
+            <w:r>
+              <w:rPr>
+                <w:highlight w:val="none"/>
+              </w:rPr>
+              <w:t xml:space="preserve">"Reportes Autor</w:t>
+            </w:r>
+            <w:r>
+              <w:rPr>
+                <w:highlight w:val="none"/>
+              </w:rPr>
+              <w:t xml:space="preserve">"</w:t>
+            </w:r>
+            <w:r>
+              <w:rPr>
+                <w:highlight w:val="none"/>
+              </w:rPr>
+              <w:t xml:space="preserve">.</w:t>
+            </w:r>
+            <w:r>
+              <w:rPr>
+                <w:highlight w:val="none"/>
+              </w:rPr>
+            </w:r>
+            <w:r>
+              <w:rPr>
+                <w:highlight w:val="none"/>
+              </w:rPr>
+            </w:r>
+          </w:p>
+        </w:tc>
+        <w:tc>
+          <w:tcPr>
+            <w:tcBorders/>
+            <w:tcW w:w="4677" w:type="dxa"/>
+            <w:textDirection w:val="lrTb"/>
+            <w:noWrap w:val="false"/>
+          </w:tcPr>
+          <w:p>
+            <w:pPr>
+              <w:pBdr/>
+              <w:spacing/>
+              <w:ind/>
+              <w:jc w:val="left"/>
+              <w:rPr>
+                <w:highlight w:val="none"/>
+              </w:rPr>
+            </w:pPr>
+            <w:r>
+              <w:rPr>
+                <w:highlight w:val="none"/>
+              </w:rPr>
+              <w:t xml:space="preserve">2. Sistema muestra las distintas opciones de Reportes que el autor puede acceder para ver sus datos.</w:t>
+            </w:r>
+            <w:r>
+              <w:rPr>
+                <w:highlight w:val="none"/>
+              </w:rPr>
+            </w:r>
+            <w:r>
+              <w:rPr>
+                <w:highlight w:val="none"/>
+              </w:rPr>
+            </w:r>
+          </w:p>
+        </w:tc>
+      </w:tr>
+      <w:tr>
+        <w:trPr/>
+        <w:tc>
+          <w:tcPr>
+            <w:tcBorders/>
+            <w:tcW w:w="4677" w:type="dxa"/>
+            <w:textDirection w:val="lrTb"/>
+            <w:noWrap w:val="false"/>
+          </w:tcPr>
+          <w:p>
+            <w:pPr>
+              <w:pBdr/>
+              <w:spacing/>
+              <w:ind/>
+              <w:jc w:val="left"/>
+              <w:rPr>
+                <w:highlight w:val="none"/>
+              </w:rPr>
+            </w:pPr>
+            <w:r>
+              <w:rPr>
+                <w:highlight w:val="none"/>
+              </w:rPr>
+              <w:t xml:space="preserve">3. Autor presiona el enlace para el reporte que desee visualizar.</w:t>
+            </w:r>
+            <w:r>
+              <w:rPr>
+                <w:highlight w:val="none"/>
+              </w:rPr>
+            </w:r>
+            <w:r>
+              <w:rPr>
+                <w:highlight w:val="none"/>
+              </w:rPr>
+            </w:r>
+          </w:p>
+        </w:tc>
+        <w:tc>
+          <w:tcPr>
+            <w:tcBorders/>
+            <w:tcW w:w="4677" w:type="dxa"/>
+            <w:textDirection w:val="lrTb"/>
+            <w:noWrap w:val="false"/>
+          </w:tcPr>
+          <w:p>
+            <w:pPr>
+              <w:pBdr/>
+              <w:spacing/>
+              <w:ind/>
+              <w:jc w:val="left"/>
+              <w:rPr>
+                <w:highlight w:val="none"/>
+              </w:rPr>
+            </w:pPr>
+            <w:r>
+              <w:rPr>
+                <w:highlight w:val="none"/>
+              </w:rPr>
+              <w:t xml:space="preserve">4. Extrae la informaci</w:t>
+            </w:r>
+            <w:r>
+              <w:rPr>
+                <w:highlight w:val="none"/>
+              </w:rPr>
+              <w:t xml:space="preserve">ón para poder ser visualizada.</w:t>
+            </w:r>
+            <w:r>
+              <w:rPr>
+                <w:highlight w:val="none"/>
+              </w:rPr>
+            </w:r>
+            <w:r>
+              <w:rPr>
+                <w:highlight w:val="none"/>
+              </w:rPr>
+            </w:r>
+          </w:p>
+        </w:tc>
+      </w:tr>
+      <w:tr>
+        <w:trPr/>
+        <w:tc>
+          <w:tcPr>
+            <w:tcBorders/>
+            <w:tcW w:w="4677" w:type="dxa"/>
+            <w:textDirection w:val="lrTb"/>
+            <w:noWrap w:val="false"/>
+          </w:tcPr>
+          <w:p>
+            <w:pPr>
+              <w:pBdr/>
+              <w:spacing/>
+              <w:ind/>
+              <w:jc w:val="left"/>
+              <w:rPr>
+                <w:highlight w:val="none"/>
+              </w:rPr>
+            </w:pPr>
+            <w:r>
+              <w:rPr>
+                <w:highlight w:val="none"/>
+              </w:rPr>
+            </w:r>
+            <w:r>
+              <w:rPr>
+                <w:highlight w:val="none"/>
+              </w:rPr>
+            </w:r>
+            <w:r>
+              <w:rPr>
+                <w:highlight w:val="none"/>
+              </w:rPr>
+            </w:r>
+          </w:p>
+        </w:tc>
+        <w:tc>
+          <w:tcPr>
+            <w:tcBorders/>
+            <w:tcW w:w="4677" w:type="dxa"/>
+            <w:textDirection w:val="lrTb"/>
+            <w:noWrap w:val="false"/>
+          </w:tcPr>
+          <w:p>
+            <w:pPr>
+              <w:pBdr/>
+              <w:spacing/>
+              <w:ind/>
+              <w:jc w:val="left"/>
+              <w:rPr>
+                <w:highlight w:val="none"/>
+              </w:rPr>
+            </w:pPr>
+            <w:r>
+              <w:rPr>
+                <w:highlight w:val="none"/>
+              </w:rPr>
+              <w:t xml:space="preserve">5. Organiza la informaci</w:t>
+            </w:r>
+            <w:r>
+              <w:rPr>
+                <w:highlight w:val="none"/>
+              </w:rPr>
+              <w:t xml:space="preserve">ón para que puede ser vista de forma ordenada.</w:t>
+            </w:r>
+            <w:r>
+              <w:rPr>
+                <w:highlight w:val="none"/>
+              </w:rPr>
+            </w:r>
+            <w:r>
+              <w:rPr>
+                <w:highlight w:val="none"/>
+              </w:rPr>
+            </w:r>
+          </w:p>
+        </w:tc>
+      </w:tr>
+      <w:tr>
+        <w:trPr/>
+        <w:tc>
+          <w:tcPr>
+            <w:tcBorders/>
+            <w:tcW w:w="4677" w:type="dxa"/>
+            <w:textDirection w:val="lrTb"/>
+            <w:noWrap w:val="false"/>
+          </w:tcPr>
+          <w:p>
+            <w:pPr>
+              <w:pBdr/>
+              <w:spacing/>
+              <w:ind/>
+              <w:jc w:val="left"/>
+              <w:rPr>
+                <w:highlight w:val="none"/>
+              </w:rPr>
+            </w:pPr>
+            <w:r>
+              <w:rPr>
+                <w:highlight w:val="none"/>
+              </w:rPr>
+            </w:r>
+            <w:r>
+              <w:rPr>
+                <w:highlight w:val="none"/>
+              </w:rPr>
+              <w:t xml:space="preserve">6. Autor visualiza la informaci</w:t>
+            </w:r>
+            <w:r>
+              <w:rPr>
+                <w:highlight w:val="none"/>
+              </w:rPr>
+              <w:t xml:space="preserve">ón.</w:t>
+            </w:r>
+            <w:r>
+              <w:rPr>
+                <w:highlight w:val="none"/>
+              </w:rPr>
+            </w:r>
+            <w:r>
+              <w:rPr>
+                <w:highlight w:val="none"/>
+              </w:rPr>
+            </w:r>
+          </w:p>
+        </w:tc>
+        <w:tc>
+          <w:tcPr>
+            <w:tcBorders/>
+            <w:tcW w:w="4677" w:type="dxa"/>
+            <w:textDirection w:val="lrTb"/>
+            <w:noWrap w:val="false"/>
+          </w:tcPr>
+          <w:p>
+            <w:pPr>
+              <w:pBdr/>
+              <w:spacing/>
+              <w:ind/>
+              <w:jc w:val="left"/>
+              <w:rPr>
+                <w:highlight w:val="none"/>
+              </w:rPr>
+            </w:pPr>
+            <w:r>
+              <w:rPr>
+                <w:highlight w:val="none"/>
+              </w:rPr>
+            </w:r>
+            <w:r>
+              <w:rPr>
+                <w:highlight w:val="none"/>
+              </w:rPr>
+            </w:r>
+            <w:r>
+              <w:rPr>
+                <w:highlight w:val="none"/>
+              </w:rPr>
+            </w:r>
+          </w:p>
+        </w:tc>
+      </w:tr>
+    </w:tbl>
+    <w:p>
+      <w:pPr>
+        <w:pBdr/>
+        <w:spacing/>
+        <w:ind/>
+        <w:jc w:val="left"/>
+        <w:rPr/>
+      </w:pPr>
+      <w:r/>
+      <w:r/>
+    </w:p>
+    <w:p>
+      <w:pPr>
+        <w:pBdr/>
+        <w:spacing/>
+        <w:ind/>
+        <w:jc w:val="left"/>
+        <w:rPr/>
+      </w:pPr>
+      <w:r/>
+      <w:r/>
+    </w:p>
+    <w:p>
+      <w:pPr>
+        <w:pBdr/>
+        <w:spacing/>
+        <w:ind/>
+        <w:jc w:val="left"/>
+        <w:rPr/>
+      </w:pPr>
+      <w:r/>
+      <w:r/>
+    </w:p>
+    <w:p>
+      <w:pPr>
+        <w:pBdr/>
+        <w:spacing/>
+        <w:ind/>
+        <w:jc w:val="left"/>
+        <w:rPr/>
+      </w:pPr>
+      <w:r/>
+      <w:r/>
+    </w:p>
+    <w:p>
+      <w:pPr>
+        <w:pBdr/>
+        <w:spacing/>
+        <w:ind/>
+        <w:jc w:val="left"/>
+        <w:rPr/>
+      </w:pPr>
+      <w:r/>
+      <w:r/>
+    </w:p>
+    <w:p>
+      <w:pPr>
+        <w:pBdr/>
+        <w:spacing/>
+        <w:ind/>
+        <w:jc w:val="left"/>
+        <w:rPr/>
+      </w:pPr>
+      <w:r/>
+      <w:r/>
+    </w:p>
+    <w:p>
+      <w:pPr>
+        <w:pBdr/>
+        <w:spacing/>
+        <w:ind/>
+        <w:jc w:val="left"/>
+        <w:rPr/>
+      </w:pPr>
+      <w:r/>
+      <w:r/>
+    </w:p>
+    <w:p>
+      <w:pPr>
+        <w:pBdr/>
+        <w:spacing/>
+        <w:ind/>
+        <w:jc w:val="left"/>
+        <w:rPr/>
+      </w:pPr>
+      <w:r/>
+      <w:r/>
+    </w:p>
+    <w:p>
+      <w:pPr>
+        <w:pBdr/>
+        <w:spacing/>
+        <w:ind/>
+        <w:jc w:val="left"/>
+        <w:rPr/>
+      </w:pPr>
+      <w:r/>
+      <w:r/>
+    </w:p>
+    <w:p>
+      <w:pPr>
+        <w:pBdr/>
+        <w:spacing/>
+        <w:ind/>
+        <w:jc w:val="left"/>
+        <w:rPr/>
+      </w:pPr>
+      <w:r/>
+      <w:r/>
+    </w:p>
     <w:p>
       <w:pPr>
         <w:pBdr/>

</xml_diff>